<commit_message>
add server side logic code
</commit_message>
<xml_diff>
--- a/vote_app/Mongodb.docx
+++ b/vote_app/Mongodb.docx
@@ -11,8 +11,9 @@
           <w:rFonts w:ascii="Times New Roman" w:eastAsia="Times New Roman" w:hAnsi="Times New Roman" w:cs="Times New Roman"/>
           <w:b/>
           <w:bCs/>
-          <w:sz w:val="27"/>
-          <w:szCs w:val="27"/>
+          <w:sz w:val="32"/>
+          <w:szCs w:val="32"/>
+          <w:u w:val="single"/>
           <w:lang w:bidi="hi-IN"/>
         </w:rPr>
       </w:pPr>
@@ -21,8 +22,9 @@
           <w:rFonts w:ascii="Times New Roman" w:eastAsia="Times New Roman" w:hAnsi="Times New Roman" w:cs="Times New Roman"/>
           <w:b/>
           <w:bCs/>
-          <w:sz w:val="27"/>
-          <w:szCs w:val="27"/>
+          <w:sz w:val="32"/>
+          <w:szCs w:val="32"/>
+          <w:u w:val="single"/>
           <w:lang w:bidi="hi-IN"/>
         </w:rPr>
         <w:t>MongoDB Basic Commands</w:t>
@@ -7581,16 +7583,18 @@
         <w:jc w:val="center"/>
         <w:rPr>
           <w:rStyle w:val="HTMLCode"/>
-          <w:sz w:val="32"/>
-          <w:szCs w:val="32"/>
+          <w:color w:val="FF0000"/>
+          <w:sz w:val="40"/>
+          <w:szCs w:val="40"/>
           <w:u w:val="single"/>
         </w:rPr>
       </w:pPr>
       <w:r>
         <w:rPr>
           <w:rStyle w:val="Strong"/>
-          <w:sz w:val="32"/>
-          <w:szCs w:val="32"/>
+          <w:color w:val="FF0000"/>
+          <w:sz w:val="40"/>
+          <w:szCs w:val="40"/>
           <w:u w:val="single"/>
         </w:rPr>
         <w:t xml:space="preserve">Delete </w:t>
@@ -7598,8 +7602,9 @@
       <w:r>
         <w:rPr>
           <w:rStyle w:val="Strong"/>
-          <w:sz w:val="32"/>
-          <w:szCs w:val="32"/>
+          <w:color w:val="FF0000"/>
+          <w:sz w:val="40"/>
+          <w:szCs w:val="40"/>
           <w:u w:val="single"/>
         </w:rPr>
         <w:t>Document</w:t>
@@ -7619,7 +7624,17 @@
           <w:b/>
           <w:bCs/>
         </w:rPr>
-        <w:t>mongosh</w:t>
+        <w:t>mon</w:t>
+      </w:r>
+      <w:bookmarkStart w:id="0" w:name="_GoBack"/>
+      <w:bookmarkEnd w:id="0"/>
+      <w:r>
+        <w:rPr>
+          <w:rStyle w:val="HTMLCode"/>
+          <w:b/>
+          <w:bCs/>
+        </w:rPr>
+        <w:t>gosh</w:t>
       </w:r>
       <w:proofErr w:type="spellEnd"/>
       <w:r>
@@ -10229,8 +10244,6 @@
           <w:lang w:bidi="hi-IN"/>
         </w:rPr>
       </w:pPr>
-      <w:bookmarkStart w:id="0" w:name="_GoBack"/>
-      <w:bookmarkEnd w:id="0"/>
     </w:p>
     <w:p>
       <w:pPr>
@@ -10240,6 +10253,12 @@
     <w:sectPr>
       <w:pgSz w:w="12240" w:h="15840"/>
       <w:pgMar w:top="1440" w:right="1440" w:bottom="1440" w:left="1440" w:header="720" w:footer="720" w:gutter="0"/>
+      <w:pgBorders w:offsetFrom="page">
+        <w:top w:val="dashDotStroked" w:sz="24" w:space="24" w:color="auto"/>
+        <w:left w:val="dashDotStroked" w:sz="24" w:space="24" w:color="auto"/>
+        <w:bottom w:val="dashDotStroked" w:sz="24" w:space="24" w:color="auto"/>
+        <w:right w:val="dashDotStroked" w:sz="24" w:space="24" w:color="auto"/>
+      </w:pgBorders>
       <w:cols w:space="720"/>
       <w:docGrid w:linePitch="360"/>
     </w:sectPr>

</xml_diff>